<commit_message>
Updated BaseX setup procedure. Should be final version for the capstone project release.
</commit_message>
<xml_diff>
--- a/docs/BaseX_setup_procedure_for_Kintsugi.docx
+++ b/docs/BaseX_setup_procedure_for_Kintsugi.docx
@@ -88,6 +88,12 @@
           <w:rFonts w:ascii="Courier New" w:eastAsiaTheme="majorEastAsia" w:hAnsi="Courier New" w:cs="Courier New"/>
         </w:rPr>
       </w:pPr>
+      <w:r>
+        <w:rPr>
+          <w:rFonts w:eastAsiaTheme="majorEastAsia" w:cs="Courier New"/>
+        </w:rPr>
+        <w:t xml:space="preserve">The precise URL depends on the latest Java version number, but use something like: </w:t>
+      </w:r>
       <w:proofErr w:type="spellStart"/>
       <w:r>
         <w:rPr>
@@ -114,7 +120,7 @@
       <w:r>
         <w:t xml:space="preserve">Follow instructions at </w:t>
       </w:r>
-      <w:hyperlink r:id="rId5" w:history="1">
+      <w:hyperlink r:id="rId5" w:anchor="56119" w:history="1">
         <w:r>
           <w:rPr>
             <w:rStyle w:val="Hyperlink"/>
@@ -1219,13 +1225,272 @@
       <w:r>
         <w:t xml:space="preserve">. Switch to the </w:t>
       </w:r>
+      <w:r>
+        <w:t>“</w:t>
+      </w:r>
+      <w:proofErr w:type="spellStart"/>
+      <w:r>
+        <w:t>basex</w:t>
+      </w:r>
+      <w:proofErr w:type="spellEnd"/>
+      <w:r>
+        <w:t xml:space="preserve">” </w:t>
+      </w:r>
+      <w:r>
+        <w:t xml:space="preserve">user to execute the commands in this step: </w:t>
+      </w:r>
+      <w:proofErr w:type="spellStart"/>
+      <w:r>
+        <w:rPr>
+          <w:rFonts w:ascii="Courier New" w:hAnsi="Courier New" w:cs="Courier New"/>
+        </w:rPr>
+        <w:t>sudo</w:t>
+      </w:r>
+      <w:proofErr w:type="spellEnd"/>
+      <w:r>
+        <w:rPr>
+          <w:rFonts w:ascii="Courier New" w:hAnsi="Courier New" w:cs="Courier New"/>
+        </w:rPr>
+        <w:t xml:space="preserve"> </w:t>
+      </w:r>
+      <w:proofErr w:type="spellStart"/>
+      <w:r>
+        <w:rPr>
+          <w:rFonts w:ascii="Courier New" w:hAnsi="Courier New" w:cs="Courier New"/>
+        </w:rPr>
+        <w:t>su</w:t>
+      </w:r>
+      <w:proofErr w:type="spellEnd"/>
+      <w:r>
+        <w:rPr>
+          <w:rFonts w:ascii="Courier New" w:hAnsi="Courier New" w:cs="Courier New"/>
+        </w:rPr>
+        <w:t xml:space="preserve"> – </w:t>
+      </w:r>
+      <w:proofErr w:type="spellStart"/>
+      <w:r>
+        <w:rPr>
+          <w:rFonts w:ascii="Courier New" w:hAnsi="Courier New" w:cs="Courier New"/>
+        </w:rPr>
+        <w:t>basex</w:t>
+      </w:r>
+      <w:proofErr w:type="spellEnd"/>
+    </w:p>
+    <w:p>
+      <w:pPr>
+        <w:pStyle w:val="ListParagraph"/>
+        <w:numPr>
+          <w:ilvl w:val="1"/>
+          <w:numId w:val="1"/>
+        </w:numPr>
+        <w:rPr>
+          <w:rFonts w:ascii="Courier New" w:hAnsi="Courier New" w:cs="Courier New"/>
+        </w:rPr>
+      </w:pPr>
+      <w:r>
+        <w:t xml:space="preserve">Open the </w:t>
+      </w:r>
+      <w:r>
+        <w:t>standalone</w:t>
+      </w:r>
+      <w:r>
+        <w:t xml:space="preserve"> </w:t>
+      </w:r>
       <w:proofErr w:type="spellStart"/>
       <w:r>
         <w:t>BaseX</w:t>
       </w:r>
       <w:proofErr w:type="spellEnd"/>
       <w:r>
-        <w:t xml:space="preserve"> user to execute the commands in this step: </w:t>
+        <w:t xml:space="preserve"> application: </w:t>
+      </w:r>
+      <w:proofErr w:type="spellStart"/>
+      <w:r>
+        <w:rPr>
+          <w:rFonts w:ascii="Courier New" w:hAnsi="Courier New" w:cs="Courier New"/>
+        </w:rPr>
+        <w:t>basex</w:t>
+      </w:r>
+      <w:proofErr w:type="spellEnd"/>
+    </w:p>
+    <w:p>
+      <w:pPr>
+        <w:pStyle w:val="ListParagraph"/>
+        <w:numPr>
+          <w:ilvl w:val="1"/>
+          <w:numId w:val="1"/>
+        </w:numPr>
+        <w:rPr>
+          <w:rFonts w:ascii="Courier New" w:hAnsi="Courier New" w:cs="Courier New"/>
+        </w:rPr>
+      </w:pPr>
+      <w:r>
+        <w:t xml:space="preserve">Change the default admin password: </w:t>
+      </w:r>
+      <w:r>
+        <w:rPr>
+          <w:rFonts w:ascii="Courier New" w:hAnsi="Courier New" w:cs="Courier New"/>
+        </w:rPr>
+        <w:t>ALTER USER admin</w:t>
+      </w:r>
+    </w:p>
+    <w:p>
+      <w:pPr>
+        <w:pStyle w:val="ListParagraph"/>
+        <w:numPr>
+          <w:ilvl w:val="2"/>
+          <w:numId w:val="1"/>
+        </w:numPr>
+      </w:pPr>
+      <w:r>
+        <w:t>When prompted, type in a good admin password.</w:t>
+      </w:r>
+    </w:p>
+    <w:p>
+      <w:pPr>
+        <w:pStyle w:val="ListParagraph"/>
+        <w:numPr>
+          <w:ilvl w:val="1"/>
+          <w:numId w:val="1"/>
+        </w:numPr>
+        <w:rPr>
+          <w:rFonts w:ascii="Courier New" w:hAnsi="Courier New" w:cs="Courier New"/>
+        </w:rPr>
+      </w:pPr>
+      <w:r>
+        <w:t xml:space="preserve">Create a </w:t>
+      </w:r>
+      <w:proofErr w:type="spellStart"/>
+      <w:r>
+        <w:t>Kintsugi</w:t>
+      </w:r>
+      <w:proofErr w:type="spellEnd"/>
+      <w:r>
+        <w:t xml:space="preserve"> user: </w:t>
+      </w:r>
+      <w:r>
+        <w:rPr>
+          <w:rFonts w:ascii="Courier New" w:hAnsi="Courier New" w:cs="Courier New"/>
+        </w:rPr>
+        <w:t xml:space="preserve">CREATE USER </w:t>
+      </w:r>
+      <w:proofErr w:type="spellStart"/>
+      <w:r>
+        <w:rPr>
+          <w:rFonts w:ascii="Courier New" w:hAnsi="Courier New" w:cs="Courier New"/>
+        </w:rPr>
+        <w:t>kintsugi</w:t>
+      </w:r>
+      <w:proofErr w:type="spellEnd"/>
+    </w:p>
+    <w:p>
+      <w:pPr>
+        <w:pStyle w:val="ListParagraph"/>
+        <w:numPr>
+          <w:ilvl w:val="2"/>
+          <w:numId w:val="1"/>
+        </w:numPr>
+      </w:pPr>
+      <w:r>
+        <w:lastRenderedPageBreak/>
+        <w:t>When prompted, type in a good user password.</w:t>
+      </w:r>
+    </w:p>
+    <w:p>
+      <w:pPr>
+        <w:pStyle w:val="ListParagraph"/>
+        <w:numPr>
+          <w:ilvl w:val="0"/>
+          <w:numId w:val="1"/>
+        </w:numPr>
+      </w:pPr>
+      <w:r>
+        <w:t>Set up indexing and full-text optimizations:</w:t>
+      </w:r>
+    </w:p>
+    <w:p>
+      <w:pPr>
+        <w:pStyle w:val="ListParagraph"/>
+        <w:numPr>
+          <w:ilvl w:val="1"/>
+          <w:numId w:val="1"/>
+        </w:numPr>
+      </w:pPr>
+      <w:r>
+        <w:t xml:space="preserve">Obtain the </w:t>
+      </w:r>
+      <w:proofErr w:type="spellStart"/>
+      <w:r>
+        <w:t>stopwords</w:t>
+      </w:r>
+      <w:proofErr w:type="spellEnd"/>
+      <w:r>
+        <w:t xml:space="preserve"> list from the </w:t>
+      </w:r>
+      <w:proofErr w:type="spellStart"/>
+      <w:r>
+        <w:t>BaseX</w:t>
+      </w:r>
+      <w:proofErr w:type="spellEnd"/>
+      <w:r>
+        <w:t xml:space="preserve"> official ZIP, and place at </w:t>
+      </w:r>
+      <w:r>
+        <w:rPr>
+          <w:rFonts w:ascii="Courier New" w:hAnsi="Courier New" w:cs="Courier New"/>
+        </w:rPr>
+        <w:t>/</w:t>
+      </w:r>
+      <w:proofErr w:type="spellStart"/>
+      <w:r>
+        <w:rPr>
+          <w:rFonts w:ascii="Courier New" w:hAnsi="Courier New" w:cs="Courier New"/>
+        </w:rPr>
+        <w:t>usr</w:t>
+      </w:r>
+      <w:proofErr w:type="spellEnd"/>
+      <w:r>
+        <w:rPr>
+          <w:rFonts w:ascii="Courier New" w:hAnsi="Courier New" w:cs="Courier New"/>
+        </w:rPr>
+        <w:t>/share/</w:t>
+      </w:r>
+      <w:proofErr w:type="spellStart"/>
+      <w:r>
+        <w:rPr>
+          <w:rFonts w:ascii="Courier New" w:hAnsi="Courier New" w:cs="Courier New"/>
+        </w:rPr>
+        <w:t>kintsugi</w:t>
+      </w:r>
+      <w:proofErr w:type="spellEnd"/>
+      <w:r>
+        <w:rPr>
+          <w:rFonts w:ascii="Courier New" w:hAnsi="Courier New" w:cs="Courier New"/>
+        </w:rPr>
+        <w:t>/stopwords.txt</w:t>
+      </w:r>
+    </w:p>
+    <w:p>
+      <w:pPr>
+        <w:pStyle w:val="ListParagraph"/>
+        <w:numPr>
+          <w:ilvl w:val="1"/>
+          <w:numId w:val="1"/>
+        </w:numPr>
+        <w:rPr>
+          <w:rFonts w:ascii="Courier New" w:hAnsi="Courier New" w:cs="Courier New"/>
+        </w:rPr>
+      </w:pPr>
+      <w:r>
+        <w:t xml:space="preserve">Change the </w:t>
+      </w:r>
+      <w:proofErr w:type="spellStart"/>
+      <w:r>
+        <w:t>stopwords</w:t>
+      </w:r>
+      <w:proofErr w:type="spellEnd"/>
+      <w:r>
+        <w:t xml:space="preserve"> file’s ownership: </w:t>
       </w:r>
       <w:proofErr w:type="spellStart"/>
       <w:r>
@@ -1246,14 +1511,48 @@
         <w:rPr>
           <w:rFonts w:ascii="Courier New" w:hAnsi="Courier New" w:cs="Courier New"/>
         </w:rPr>
-        <w:t>su</w:t>
-      </w:r>
-      <w:proofErr w:type="spellEnd"/>
-      <w:r>
-        <w:rPr>
-          <w:rFonts w:ascii="Courier New" w:hAnsi="Courier New" w:cs="Courier New"/>
-        </w:rPr>
-        <w:t xml:space="preserve"> – </w:t>
+        <w:t>chown</w:t>
+      </w:r>
+      <w:proofErr w:type="spellEnd"/>
+      <w:r>
+        <w:rPr>
+          <w:rFonts w:ascii="Courier New" w:hAnsi="Courier New" w:cs="Courier New"/>
+        </w:rPr>
+        <w:t xml:space="preserve"> </w:t>
+      </w:r>
+      <w:proofErr w:type="spellStart"/>
+      <w:r>
+        <w:rPr>
+          <w:rFonts w:ascii="Courier New" w:hAnsi="Courier New" w:cs="Courier New"/>
+        </w:rPr>
+        <w:t>basex:basex</w:t>
+      </w:r>
+      <w:proofErr w:type="spellEnd"/>
+      <w:r>
+        <w:rPr>
+          <w:rFonts w:ascii="Courier New" w:hAnsi="Courier New" w:cs="Courier New"/>
+        </w:rPr>
+        <w:t xml:space="preserve"> stopwords.txt</w:t>
+      </w:r>
+    </w:p>
+    <w:p>
+      <w:pPr>
+        <w:pStyle w:val="ListParagraph"/>
+        <w:numPr>
+          <w:ilvl w:val="1"/>
+          <w:numId w:val="1"/>
+        </w:numPr>
+      </w:pPr>
+      <w:r>
+        <w:t xml:space="preserve">Open </w:t>
+      </w:r>
+      <w:proofErr w:type="spellStart"/>
+      <w:r>
+        <w:t>BaseX</w:t>
+      </w:r>
+      <w:proofErr w:type="spellEnd"/>
+      <w:r>
+        <w:t xml:space="preserve"> (as the admin), either by </w:t>
       </w:r>
       <w:proofErr w:type="spellStart"/>
       <w:r>
@@ -1263,6 +1562,23 @@
         <w:t>basex</w:t>
       </w:r>
       <w:proofErr w:type="spellEnd"/>
+      <w:r>
+        <w:rPr>
+          <w:rFonts w:ascii="Calibri" w:hAnsi="Calibri" w:cs="Courier New"/>
+        </w:rPr>
+        <w:t xml:space="preserve"> </w:t>
+      </w:r>
+      <w:r>
+        <w:t xml:space="preserve">or </w:t>
+      </w:r>
+      <w:proofErr w:type="spellStart"/>
+      <w:r>
+        <w:rPr>
+          <w:rFonts w:ascii="Courier New" w:hAnsi="Courier New" w:cs="Courier New"/>
+        </w:rPr>
+        <w:t>basexserver</w:t>
+      </w:r>
+      <w:proofErr w:type="spellEnd"/>
     </w:p>
     <w:p>
       <w:pPr>
@@ -1271,12 +1587,115 @@
           <w:ilvl w:val="1"/>
           <w:numId w:val="1"/>
         </w:numPr>
-        <w:rPr>
-          <w:rFonts w:ascii="Courier New" w:hAnsi="Courier New" w:cs="Courier New"/>
-        </w:rPr>
-      </w:pPr>
-      <w:r>
-        <w:t xml:space="preserve">Open the plain-Jane </w:t>
+      </w:pPr>
+      <w:r>
+        <w:t>Set the following options, which will apply to any databases created from this point forward:</w:t>
+      </w:r>
+    </w:p>
+    <w:p>
+      <w:pPr>
+        <w:pStyle w:val="ListParagraph"/>
+        <w:numPr>
+          <w:ilvl w:val="2"/>
+          <w:numId w:val="1"/>
+        </w:numPr>
+        <w:rPr>
+          <w:rFonts w:ascii="Courier New" w:hAnsi="Courier New" w:cs="Courier New"/>
+        </w:rPr>
+      </w:pPr>
+      <w:r>
+        <w:rPr>
+          <w:rFonts w:ascii="Courier New" w:hAnsi="Courier New" w:cs="Courier New"/>
+        </w:rPr>
+        <w:t>SET STEMMING TRUE</w:t>
+      </w:r>
+    </w:p>
+    <w:p>
+      <w:pPr>
+        <w:pStyle w:val="ListParagraph"/>
+        <w:numPr>
+          <w:ilvl w:val="2"/>
+          <w:numId w:val="1"/>
+        </w:numPr>
+        <w:rPr>
+          <w:rFonts w:ascii="Courier New" w:hAnsi="Courier New" w:cs="Courier New"/>
+        </w:rPr>
+      </w:pPr>
+      <w:r>
+        <w:rPr>
+          <w:rFonts w:ascii="Courier New" w:hAnsi="Courier New" w:cs="Courier New"/>
+        </w:rPr>
+        <w:t>SET STOPWORDS /</w:t>
+      </w:r>
+      <w:proofErr w:type="spellStart"/>
+      <w:r>
+        <w:rPr>
+          <w:rFonts w:ascii="Courier New" w:hAnsi="Courier New" w:cs="Courier New"/>
+        </w:rPr>
+        <w:t>usr</w:t>
+      </w:r>
+      <w:proofErr w:type="spellEnd"/>
+      <w:r>
+        <w:rPr>
+          <w:rFonts w:ascii="Courier New" w:hAnsi="Courier New" w:cs="Courier New"/>
+        </w:rPr>
+        <w:t>/share/</w:t>
+      </w:r>
+      <w:proofErr w:type="spellStart"/>
+      <w:r>
+        <w:rPr>
+          <w:rFonts w:ascii="Courier New" w:hAnsi="Courier New" w:cs="Courier New"/>
+        </w:rPr>
+        <w:t>kintsugi</w:t>
+      </w:r>
+      <w:proofErr w:type="spellEnd"/>
+      <w:r>
+        <w:rPr>
+          <w:rFonts w:ascii="Courier New" w:hAnsi="Courier New" w:cs="Courier New"/>
+        </w:rPr>
+        <w:t>/stopwords.txt</w:t>
+      </w:r>
+    </w:p>
+    <w:p>
+      <w:pPr>
+        <w:pStyle w:val="ListParagraph"/>
+        <w:numPr>
+          <w:ilvl w:val="2"/>
+          <w:numId w:val="1"/>
+        </w:numPr>
+        <w:rPr>
+          <w:rFonts w:ascii="Courier New" w:hAnsi="Courier New" w:cs="Courier New"/>
+        </w:rPr>
+      </w:pPr>
+      <w:r>
+        <w:rPr>
+          <w:rFonts w:ascii="Courier New" w:hAnsi="Courier New" w:cs="Courier New"/>
+        </w:rPr>
+        <w:t>SET FTINDEX TRUE</w:t>
+      </w:r>
+    </w:p>
+    <w:p>
+      <w:pPr>
+        <w:pStyle w:val="ListParagraph"/>
+        <w:numPr>
+          <w:ilvl w:val="0"/>
+          <w:numId w:val="1"/>
+        </w:numPr>
+      </w:pPr>
+      <w:r>
+        <w:t>Set up the CWE database</w:t>
+      </w:r>
+    </w:p>
+    <w:p>
+      <w:pPr>
+        <w:pStyle w:val="ListParagraph"/>
+        <w:numPr>
+          <w:ilvl w:val="1"/>
+          <w:numId w:val="1"/>
+        </w:numPr>
+      </w:pPr>
+      <w:r>
+        <w:t xml:space="preserve">Open </w:t>
       </w:r>
       <w:proofErr w:type="spellStart"/>
       <w:r>
@@ -1284,7 +1703,7 @@
       </w:r>
       <w:proofErr w:type="spellEnd"/>
       <w:r>
-        <w:t xml:space="preserve"> application: </w:t>
+        <w:t xml:space="preserve"> (as the admin), either by </w:t>
       </w:r>
       <w:proofErr w:type="spellStart"/>
       <w:r>
@@ -1294,6 +1713,23 @@
         <w:t>basex</w:t>
       </w:r>
       <w:proofErr w:type="spellEnd"/>
+      <w:r>
+        <w:rPr>
+          <w:rFonts w:ascii="Calibri" w:hAnsi="Calibri" w:cs="Courier New"/>
+        </w:rPr>
+        <w:t xml:space="preserve"> </w:t>
+      </w:r>
+      <w:r>
+        <w:t xml:space="preserve">or </w:t>
+      </w:r>
+      <w:proofErr w:type="spellStart"/>
+      <w:r>
+        <w:rPr>
+          <w:rFonts w:ascii="Courier New" w:hAnsi="Courier New" w:cs="Courier New"/>
+        </w:rPr>
+        <w:t>basexserver</w:t>
+      </w:r>
+      <w:proofErr w:type="spellEnd"/>
     </w:p>
     <w:p>
       <w:pPr>
@@ -1302,30 +1738,43 @@
           <w:ilvl w:val="1"/>
           <w:numId w:val="1"/>
         </w:numPr>
-        <w:rPr>
-          <w:rFonts w:ascii="Courier New" w:hAnsi="Courier New" w:cs="Courier New"/>
-        </w:rPr>
-      </w:pPr>
-      <w:r>
-        <w:t xml:space="preserve">Change the default admin password: </w:t>
-      </w:r>
-      <w:r>
-        <w:rPr>
-          <w:rFonts w:ascii="Courier New" w:hAnsi="Courier New" w:cs="Courier New"/>
-        </w:rPr>
-        <w:t>ALTER USER admin</w:t>
-      </w:r>
-    </w:p>
-    <w:p>
-      <w:pPr>
-        <w:pStyle w:val="ListParagraph"/>
-        <w:numPr>
-          <w:ilvl w:val="2"/>
-          <w:numId w:val="1"/>
-        </w:numPr>
-      </w:pPr>
-      <w:r>
-        <w:t>When prompted, type in a good admin password.</w:t>
+      </w:pPr>
+      <w:r>
+        <w:t xml:space="preserve">Import the CWE database: </w:t>
+      </w:r>
+      <w:r>
+        <w:rPr>
+          <w:rFonts w:ascii="Courier New" w:hAnsi="Courier New" w:cs="Courier New"/>
+        </w:rPr>
+        <w:t>CREATE DATABASE cwec_v2-5 /</w:t>
+      </w:r>
+      <w:proofErr w:type="spellStart"/>
+      <w:r>
+        <w:rPr>
+          <w:rFonts w:ascii="Courier New" w:hAnsi="Courier New" w:cs="Courier New"/>
+        </w:rPr>
+        <w:t>usr</w:t>
+      </w:r>
+      <w:proofErr w:type="spellEnd"/>
+      <w:r>
+        <w:rPr>
+          <w:rFonts w:ascii="Courier New" w:hAnsi="Courier New" w:cs="Courier New"/>
+        </w:rPr>
+        <w:t>/share/</w:t>
+      </w:r>
+      <w:proofErr w:type="spellStart"/>
+      <w:r>
+        <w:rPr>
+          <w:rFonts w:ascii="Courier New" w:hAnsi="Courier New" w:cs="Courier New"/>
+        </w:rPr>
+        <w:t>kintsugi</w:t>
+      </w:r>
+      <w:proofErr w:type="spellEnd"/>
+      <w:r>
+        <w:rPr>
+          <w:rFonts w:ascii="Courier New" w:hAnsi="Courier New" w:cs="Courier New"/>
+        </w:rPr>
+        <w:t>/cwec_v2.5.xml</w:t>
       </w:r>
     </w:p>
     <w:p>
@@ -1335,47 +1784,32 @@
           <w:ilvl w:val="1"/>
           <w:numId w:val="1"/>
         </w:numPr>
-        <w:rPr>
-          <w:rFonts w:ascii="Courier New" w:hAnsi="Courier New" w:cs="Courier New"/>
-        </w:rPr>
-      </w:pPr>
-      <w:r>
-        <w:t xml:space="preserve">Create a </w:t>
-      </w:r>
-      <w:proofErr w:type="spellStart"/>
-      <w:r>
-        <w:t>Kintsugi</w:t>
-      </w:r>
-      <w:proofErr w:type="spellEnd"/>
-      <w:r>
-        <w:t xml:space="preserve"> user: </w:t>
-      </w:r>
-      <w:r>
-        <w:rPr>
-          <w:rFonts w:ascii="Courier New" w:hAnsi="Courier New" w:cs="Courier New"/>
-        </w:rPr>
-        <w:t xml:space="preserve">CREATE USER </w:t>
-      </w:r>
-      <w:proofErr w:type="spellStart"/>
-      <w:r>
-        <w:rPr>
-          <w:rFonts w:ascii="Courier New" w:hAnsi="Courier New" w:cs="Courier New"/>
-        </w:rPr>
+      </w:pPr>
+      <w:r>
+        <w:t xml:space="preserve">Allow the </w:t>
+      </w:r>
+      <w:proofErr w:type="spellStart"/>
+      <w:r>
         <w:t>kintsugi</w:t>
       </w:r>
       <w:proofErr w:type="spellEnd"/>
-    </w:p>
-    <w:p>
-      <w:pPr>
-        <w:pStyle w:val="ListParagraph"/>
-        <w:numPr>
-          <w:ilvl w:val="2"/>
-          <w:numId w:val="1"/>
-        </w:numPr>
-      </w:pPr>
-      <w:r>
-        <w:t>When prompted, type in a good user password.</w:t>
-      </w:r>
+      <w:r>
+        <w:t xml:space="preserve"> user to read the database: </w:t>
+      </w:r>
+      <w:r>
+        <w:rPr>
+          <w:rFonts w:ascii="Courier New" w:hAnsi="Courier New" w:cs="Courier New"/>
+        </w:rPr>
+        <w:t xml:space="preserve">GRANT READ ON cwec_v2-5 TO </w:t>
+      </w:r>
+      <w:proofErr w:type="spellStart"/>
+      <w:r>
+        <w:rPr>
+          <w:rFonts w:ascii="Courier New" w:hAnsi="Courier New" w:cs="Courier New"/>
+        </w:rPr>
+        <w:t>kintsugi</w:t>
+      </w:r>
+      <w:proofErr w:type="spellEnd"/>
     </w:p>
     <w:p>
       <w:pPr>
@@ -1386,8 +1820,26 @@
         </w:numPr>
       </w:pPr>
       <w:r>
-        <w:lastRenderedPageBreak/>
-        <w:t>Set up indexing and full-text optimizations:</w:t>
+        <w:t xml:space="preserve">Run </w:t>
+      </w:r>
+      <w:proofErr w:type="spellStart"/>
+      <w:r>
+        <w:rPr>
+          <w:rFonts w:ascii="Courier New" w:hAnsi="Courier New" w:cs="Courier New"/>
+        </w:rPr>
+        <w:t>basexserver</w:t>
+      </w:r>
+      <w:proofErr w:type="spellEnd"/>
+      <w:r>
+        <w:t xml:space="preserve"> on boot by creating a </w:t>
+      </w:r>
+      <w:proofErr w:type="spellStart"/>
+      <w:r>
+        <w:t>sysvinit</w:t>
+      </w:r>
+      <w:proofErr w:type="spellEnd"/>
+      <w:r>
+        <w:t xml:space="preserve"> script</w:t>
       </w:r>
     </w:p>
     <w:p>
@@ -1399,15 +1851,129 @@
         </w:numPr>
       </w:pPr>
       <w:r>
-        <w:t xml:space="preserve">Obtain the </w:t>
-      </w:r>
-      <w:proofErr w:type="spellStart"/>
-      <w:r>
-        <w:t>stopwords</w:t>
-      </w:r>
-      <w:proofErr w:type="spellEnd"/>
-      <w:r>
-        <w:t xml:space="preserve"> list from the </w:t>
+        <w:t xml:space="preserve">Download the script from our </w:t>
+      </w:r>
+      <w:proofErr w:type="spellStart"/>
+      <w:r>
+        <w:t>GitHub</w:t>
+      </w:r>
+      <w:proofErr w:type="spellEnd"/>
+      <w:r>
+        <w:t xml:space="preserve"> and place at </w:t>
+      </w:r>
+      <w:r>
+        <w:rPr>
+          <w:rFonts w:ascii="Courier New" w:hAnsi="Courier New" w:cs="Courier New"/>
+        </w:rPr>
+        <w:t>/</w:t>
+      </w:r>
+      <w:proofErr w:type="spellStart"/>
+      <w:r>
+        <w:rPr>
+          <w:rFonts w:ascii="Courier New" w:hAnsi="Courier New" w:cs="Courier New"/>
+        </w:rPr>
+        <w:t>etc</w:t>
+      </w:r>
+      <w:proofErr w:type="spellEnd"/>
+      <w:r>
+        <w:rPr>
+          <w:rFonts w:ascii="Courier New" w:hAnsi="Courier New" w:cs="Courier New"/>
+        </w:rPr>
+        <w:t>/</w:t>
+      </w:r>
+      <w:proofErr w:type="spellStart"/>
+      <w:r>
+        <w:rPr>
+          <w:rFonts w:ascii="Courier New" w:hAnsi="Courier New" w:cs="Courier New"/>
+        </w:rPr>
+        <w:t>init.d</w:t>
+      </w:r>
+      <w:proofErr w:type="spellEnd"/>
+      <w:r>
+        <w:rPr>
+          <w:rFonts w:ascii="Courier New" w:hAnsi="Courier New" w:cs="Courier New"/>
+        </w:rPr>
+        <w:t>/</w:t>
+      </w:r>
+      <w:proofErr w:type="spellStart"/>
+      <w:r>
+        <w:rPr>
+          <w:rFonts w:ascii="Courier New" w:hAnsi="Courier New" w:cs="Courier New"/>
+        </w:rPr>
+        <w:t>basexserver</w:t>
+      </w:r>
+      <w:proofErr w:type="spellEnd"/>
+    </w:p>
+    <w:p>
+      <w:pPr>
+        <w:pStyle w:val="ListParagraph"/>
+        <w:numPr>
+          <w:ilvl w:val="1"/>
+          <w:numId w:val="1"/>
+        </w:numPr>
+      </w:pPr>
+      <w:r>
+        <w:rPr>
+          <w:rFonts w:cs="Courier New"/>
+        </w:rPr>
+        <w:t>Register as a startup script:</w:t>
+      </w:r>
+      <w:r>
+        <w:t xml:space="preserve"> </w:t>
+      </w:r>
+      <w:proofErr w:type="spellStart"/>
+      <w:r>
+        <w:rPr>
+          <w:rFonts w:ascii="Courier New" w:hAnsi="Courier New" w:cs="Courier New"/>
+        </w:rPr>
+        <w:t>sudo</w:t>
+      </w:r>
+      <w:proofErr w:type="spellEnd"/>
+      <w:r>
+        <w:rPr>
+          <w:rFonts w:ascii="Courier New" w:hAnsi="Courier New" w:cs="Courier New"/>
+        </w:rPr>
+        <w:t xml:space="preserve"> update-</w:t>
+      </w:r>
+      <w:proofErr w:type="spellStart"/>
+      <w:r>
+        <w:rPr>
+          <w:rFonts w:ascii="Courier New" w:hAnsi="Courier New" w:cs="Courier New"/>
+        </w:rPr>
+        <w:t>rc.d</w:t>
+      </w:r>
+      <w:proofErr w:type="spellEnd"/>
+      <w:r>
+        <w:rPr>
+          <w:rFonts w:ascii="Courier New" w:hAnsi="Courier New" w:cs="Courier New"/>
+        </w:rPr>
+        <w:t xml:space="preserve"> </w:t>
+      </w:r>
+      <w:proofErr w:type="spellStart"/>
+      <w:r>
+        <w:rPr>
+          <w:rFonts w:ascii="Courier New" w:hAnsi="Courier New" w:cs="Courier New"/>
+        </w:rPr>
+        <w:t>basexserver</w:t>
+      </w:r>
+      <w:proofErr w:type="spellEnd"/>
+      <w:r>
+        <w:rPr>
+          <w:rFonts w:ascii="Courier New" w:hAnsi="Courier New" w:cs="Courier New"/>
+        </w:rPr>
+        <w:t xml:space="preserve"> defaults</w:t>
+      </w:r>
+    </w:p>
+    <w:p>
+      <w:pPr>
+        <w:pStyle w:val="ListParagraph"/>
+        <w:numPr>
+          <w:ilvl w:val="0"/>
+          <w:numId w:val="1"/>
+        </w:numPr>
+      </w:pPr>
+      <w:r>
+        <w:t xml:space="preserve">Download the </w:t>
       </w:r>
       <w:proofErr w:type="spellStart"/>
       <w:r>
@@ -1415,64 +1981,7 @@
       </w:r>
       <w:proofErr w:type="spellEnd"/>
       <w:r>
-        <w:t xml:space="preserve"> official ZIP, and place at </w:t>
-      </w:r>
-      <w:r>
-        <w:rPr>
-          <w:rFonts w:ascii="Courier New" w:hAnsi="Courier New" w:cs="Courier New"/>
-        </w:rPr>
-        <w:t>/</w:t>
-      </w:r>
-      <w:proofErr w:type="spellStart"/>
-      <w:r>
-        <w:rPr>
-          <w:rFonts w:ascii="Courier New" w:hAnsi="Courier New" w:cs="Courier New"/>
-        </w:rPr>
-        <w:t>usr</w:t>
-      </w:r>
-      <w:proofErr w:type="spellEnd"/>
-      <w:r>
-        <w:rPr>
-          <w:rFonts w:ascii="Courier New" w:hAnsi="Courier New" w:cs="Courier New"/>
-        </w:rPr>
-        <w:t>/share/</w:t>
-      </w:r>
-      <w:proofErr w:type="spellStart"/>
-      <w:r>
-        <w:rPr>
-          <w:rFonts w:ascii="Courier New" w:hAnsi="Courier New" w:cs="Courier New"/>
-        </w:rPr>
-        <w:t>kintsugi</w:t>
-      </w:r>
-      <w:proofErr w:type="spellEnd"/>
-      <w:r>
-        <w:rPr>
-          <w:rFonts w:ascii="Courier New" w:hAnsi="Courier New" w:cs="Courier New"/>
-        </w:rPr>
-        <w:t>/stopwords.txt</w:t>
-      </w:r>
-    </w:p>
-    <w:p>
-      <w:pPr>
-        <w:pStyle w:val="ListParagraph"/>
-        <w:numPr>
-          <w:ilvl w:val="1"/>
-          <w:numId w:val="1"/>
-        </w:numPr>
-        <w:rPr>
-          <w:rFonts w:ascii="Courier New" w:hAnsi="Courier New" w:cs="Courier New"/>
-        </w:rPr>
-      </w:pPr>
-      <w:r>
-        <w:t xml:space="preserve">Change the </w:t>
-      </w:r>
-      <w:proofErr w:type="spellStart"/>
-      <w:r>
-        <w:t>stopwords</w:t>
-      </w:r>
-      <w:proofErr w:type="spellEnd"/>
-      <w:r>
-        <w:t xml:space="preserve"> file’s ownership: </w:t>
+        <w:t xml:space="preserve"> Python 3 API directly to our package folder (no install necessary): </w:t>
       </w:r>
       <w:proofErr w:type="spellStart"/>
       <w:r>
@@ -1493,167 +2002,14 @@
         <w:rPr>
           <w:rFonts w:ascii="Courier New" w:hAnsi="Courier New" w:cs="Courier New"/>
         </w:rPr>
-        <w:t>chown</w:t>
-      </w:r>
-      <w:proofErr w:type="spellEnd"/>
-      <w:r>
-        <w:rPr>
-          <w:rFonts w:ascii="Courier New" w:hAnsi="Courier New" w:cs="Courier New"/>
-        </w:rPr>
-        <w:t xml:space="preserve"> </w:t>
-      </w:r>
-      <w:proofErr w:type="spellStart"/>
-      <w:r>
-        <w:rPr>
-          <w:rFonts w:ascii="Courier New" w:hAnsi="Courier New" w:cs="Courier New"/>
-        </w:rPr>
-        <w:t>basex:basex</w:t>
-      </w:r>
-      <w:proofErr w:type="spellEnd"/>
-      <w:r>
-        <w:rPr>
-          <w:rFonts w:ascii="Courier New" w:hAnsi="Courier New" w:cs="Courier New"/>
-        </w:rPr>
-        <w:t xml:space="preserve"> stopwords.txt</w:t>
-      </w:r>
-    </w:p>
-    <w:p>
-      <w:pPr>
-        <w:pStyle w:val="ListParagraph"/>
-        <w:numPr>
-          <w:ilvl w:val="1"/>
-          <w:numId w:val="1"/>
-        </w:numPr>
-      </w:pPr>
-      <w:r>
-        <w:t xml:space="preserve">Open </w:t>
-      </w:r>
-      <w:proofErr w:type="spellStart"/>
-      <w:r>
-        <w:t>BaseX</w:t>
-      </w:r>
-      <w:proofErr w:type="spellEnd"/>
-      <w:r>
-        <w:t xml:space="preserve"> (as the admin), either by </w:t>
-      </w:r>
-      <w:proofErr w:type="spellStart"/>
-      <w:r>
-        <w:rPr>
-          <w:rFonts w:ascii="Courier New" w:hAnsi="Courier New" w:cs="Courier New"/>
-        </w:rPr>
-        <w:t>basex</w:t>
-      </w:r>
-      <w:proofErr w:type="spellEnd"/>
-      <w:r>
-        <w:rPr>
-          <w:rFonts w:ascii="Calibri" w:hAnsi="Calibri" w:cs="Courier New"/>
-        </w:rPr>
-        <w:t xml:space="preserve"> </w:t>
-      </w:r>
-      <w:r>
-        <w:t xml:space="preserve">or </w:t>
-      </w:r>
-      <w:proofErr w:type="spellStart"/>
-      <w:r>
-        <w:rPr>
-          <w:rFonts w:ascii="Courier New" w:hAnsi="Courier New" w:cs="Courier New"/>
-        </w:rPr>
-        <w:t>basexserver</w:t>
-      </w:r>
-      <w:proofErr w:type="spellEnd"/>
-    </w:p>
-    <w:p>
-      <w:pPr>
-        <w:pStyle w:val="ListParagraph"/>
-        <w:numPr>
-          <w:ilvl w:val="1"/>
-          <w:numId w:val="1"/>
-        </w:numPr>
-      </w:pPr>
-      <w:r>
-        <w:t>Set the following options, which will apply to any databases created from this point forward:</w:t>
-      </w:r>
-    </w:p>
-    <w:p>
-      <w:pPr>
-        <w:pStyle w:val="ListParagraph"/>
-        <w:numPr>
-          <w:ilvl w:val="2"/>
-          <w:numId w:val="1"/>
-        </w:numPr>
-        <w:rPr>
-          <w:rFonts w:ascii="Courier New" w:hAnsi="Courier New" w:cs="Courier New"/>
-        </w:rPr>
-      </w:pPr>
-      <w:r>
-        <w:rPr>
-          <w:rFonts w:ascii="Courier New" w:hAnsi="Courier New" w:cs="Courier New"/>
-        </w:rPr>
-        <w:t>SET STEMMING TRUE</w:t>
-      </w:r>
-    </w:p>
-    <w:p>
-      <w:pPr>
-        <w:pStyle w:val="ListParagraph"/>
-        <w:numPr>
-          <w:ilvl w:val="2"/>
-          <w:numId w:val="1"/>
-        </w:numPr>
-        <w:rPr>
-          <w:rFonts w:ascii="Courier New" w:hAnsi="Courier New" w:cs="Courier New"/>
-        </w:rPr>
-      </w:pPr>
-      <w:r>
-        <w:rPr>
-          <w:rFonts w:ascii="Courier New" w:hAnsi="Courier New" w:cs="Courier New"/>
-        </w:rPr>
-        <w:t>SET STOPWORDS /</w:t>
-      </w:r>
-      <w:proofErr w:type="spellStart"/>
-      <w:r>
-        <w:rPr>
-          <w:rFonts w:ascii="Courier New" w:hAnsi="Courier New" w:cs="Courier New"/>
-        </w:rPr>
-        <w:t>usr</w:t>
-      </w:r>
-      <w:proofErr w:type="spellEnd"/>
-      <w:r>
-        <w:rPr>
-          <w:rFonts w:ascii="Courier New" w:hAnsi="Courier New" w:cs="Courier New"/>
-        </w:rPr>
-        <w:t>/share/</w:t>
-      </w:r>
-      <w:proofErr w:type="spellStart"/>
-      <w:r>
-        <w:rPr>
-          <w:rFonts w:ascii="Courier New" w:hAnsi="Courier New" w:cs="Courier New"/>
-        </w:rPr>
-        <w:t>kintsugi</w:t>
-      </w:r>
-      <w:proofErr w:type="spellEnd"/>
-      <w:r>
-        <w:rPr>
-          <w:rFonts w:ascii="Courier New" w:hAnsi="Courier New" w:cs="Courier New"/>
-        </w:rPr>
-        <w:t>/stopwords.txt</w:t>
-      </w:r>
-    </w:p>
-    <w:p>
-      <w:pPr>
-        <w:pStyle w:val="ListParagraph"/>
-        <w:numPr>
-          <w:ilvl w:val="2"/>
-          <w:numId w:val="1"/>
-        </w:numPr>
-        <w:rPr>
-          <w:rFonts w:ascii="Courier New" w:hAnsi="Courier New" w:cs="Courier New"/>
-        </w:rPr>
-      </w:pPr>
-      <w:r>
-        <w:rPr>
-          <w:rFonts w:ascii="Courier New" w:hAnsi="Courier New" w:cs="Courier New"/>
-        </w:rPr>
-        <w:t>SET FTINDEX TRUE</w:t>
+        <w:t>wget</w:t>
+      </w:r>
+      <w:proofErr w:type="spellEnd"/>
+      <w:r>
+        <w:rPr>
+          <w:rFonts w:ascii="Courier New" w:hAnsi="Courier New" w:cs="Courier New"/>
+        </w:rPr>
+        <w:t xml:space="preserve"> https://raw.github.com/BaseXdb/basex-api/master/src/main/python3/BaseXClient.py --output-document=/usr/local/lib/python3.3/site-packages/BaseXClient.py</w:t>
       </w:r>
     </w:p>
     <w:p>
@@ -1665,344 +2021,6 @@
         </w:numPr>
       </w:pPr>
       <w:r>
-        <w:t>Set up the CWE database</w:t>
-      </w:r>
-    </w:p>
-    <w:p>
-      <w:pPr>
-        <w:pStyle w:val="ListParagraph"/>
-        <w:numPr>
-          <w:ilvl w:val="1"/>
-          <w:numId w:val="1"/>
-        </w:numPr>
-      </w:pPr>
-      <w:r>
-        <w:t xml:space="preserve">Open </w:t>
-      </w:r>
-      <w:proofErr w:type="spellStart"/>
-      <w:r>
-        <w:t>BaseX</w:t>
-      </w:r>
-      <w:proofErr w:type="spellEnd"/>
-      <w:r>
-        <w:t xml:space="preserve"> (as the admin), either by </w:t>
-      </w:r>
-      <w:proofErr w:type="spellStart"/>
-      <w:r>
-        <w:rPr>
-          <w:rFonts w:ascii="Courier New" w:hAnsi="Courier New" w:cs="Courier New"/>
-        </w:rPr>
-        <w:t>basex</w:t>
-      </w:r>
-      <w:proofErr w:type="spellEnd"/>
-      <w:r>
-        <w:rPr>
-          <w:rFonts w:ascii="Calibri" w:hAnsi="Calibri" w:cs="Courier New"/>
-        </w:rPr>
-        <w:t xml:space="preserve"> </w:t>
-      </w:r>
-      <w:r>
-        <w:t xml:space="preserve">or </w:t>
-      </w:r>
-      <w:proofErr w:type="spellStart"/>
-      <w:r>
-        <w:rPr>
-          <w:rFonts w:ascii="Courier New" w:hAnsi="Courier New" w:cs="Courier New"/>
-        </w:rPr>
-        <w:t>basexserver</w:t>
-      </w:r>
-      <w:proofErr w:type="spellEnd"/>
-    </w:p>
-    <w:p>
-      <w:pPr>
-        <w:pStyle w:val="ListParagraph"/>
-        <w:numPr>
-          <w:ilvl w:val="1"/>
-          <w:numId w:val="1"/>
-        </w:numPr>
-      </w:pPr>
-      <w:r>
-        <w:t xml:space="preserve">Import the CWE database: </w:t>
-      </w:r>
-      <w:r>
-        <w:rPr>
-          <w:rFonts w:ascii="Courier New" w:hAnsi="Courier New" w:cs="Courier New"/>
-        </w:rPr>
-        <w:t>CREATE DATABASE cwec_v2-5 /</w:t>
-      </w:r>
-      <w:proofErr w:type="spellStart"/>
-      <w:r>
-        <w:rPr>
-          <w:rFonts w:ascii="Courier New" w:hAnsi="Courier New" w:cs="Courier New"/>
-        </w:rPr>
-        <w:t>usr</w:t>
-      </w:r>
-      <w:proofErr w:type="spellEnd"/>
-      <w:r>
-        <w:rPr>
-          <w:rFonts w:ascii="Courier New" w:hAnsi="Courier New" w:cs="Courier New"/>
-        </w:rPr>
-        <w:t>/share/</w:t>
-      </w:r>
-      <w:proofErr w:type="spellStart"/>
-      <w:r>
-        <w:rPr>
-          <w:rFonts w:ascii="Courier New" w:hAnsi="Courier New" w:cs="Courier New"/>
-        </w:rPr>
-        <w:t>kintsugi</w:t>
-      </w:r>
-      <w:proofErr w:type="spellEnd"/>
-      <w:r>
-        <w:rPr>
-          <w:rFonts w:ascii="Courier New" w:hAnsi="Courier New" w:cs="Courier New"/>
-        </w:rPr>
-        <w:t>/cwec_v2.5.xml</w:t>
-      </w:r>
-    </w:p>
-    <w:p>
-      <w:pPr>
-        <w:pStyle w:val="ListParagraph"/>
-        <w:numPr>
-          <w:ilvl w:val="1"/>
-          <w:numId w:val="1"/>
-        </w:numPr>
-      </w:pPr>
-      <w:r>
-        <w:t xml:space="preserve">Allow the </w:t>
-      </w:r>
-      <w:proofErr w:type="spellStart"/>
-      <w:r>
-        <w:t>kintsugi</w:t>
-      </w:r>
-      <w:proofErr w:type="spellEnd"/>
-      <w:r>
-        <w:t xml:space="preserve"> user to read the database: </w:t>
-      </w:r>
-      <w:r>
-        <w:rPr>
-          <w:rFonts w:ascii="Courier New" w:hAnsi="Courier New" w:cs="Courier New"/>
-        </w:rPr>
-        <w:t xml:space="preserve">GRANT READ ON cwec_v2-5 TO </w:t>
-      </w:r>
-      <w:proofErr w:type="spellStart"/>
-      <w:r>
-        <w:rPr>
-          <w:rFonts w:ascii="Courier New" w:hAnsi="Courier New" w:cs="Courier New"/>
-        </w:rPr>
-        <w:t>kintsugi</w:t>
-      </w:r>
-      <w:proofErr w:type="spellEnd"/>
-    </w:p>
-    <w:p>
-      <w:pPr>
-        <w:pStyle w:val="ListParagraph"/>
-        <w:numPr>
-          <w:ilvl w:val="0"/>
-          <w:numId w:val="1"/>
-        </w:numPr>
-      </w:pPr>
-      <w:r>
-        <w:t xml:space="preserve">Run </w:t>
-      </w:r>
-      <w:proofErr w:type="spellStart"/>
-      <w:r>
-        <w:rPr>
-          <w:rFonts w:ascii="Courier New" w:hAnsi="Courier New" w:cs="Courier New"/>
-        </w:rPr>
-        <w:t>basexserver</w:t>
-      </w:r>
-      <w:proofErr w:type="spellEnd"/>
-      <w:r>
-        <w:t xml:space="preserve"> on boot by creating a </w:t>
-      </w:r>
-      <w:proofErr w:type="spellStart"/>
-      <w:r>
-        <w:t>sysvinit</w:t>
-      </w:r>
-      <w:proofErr w:type="spellEnd"/>
-      <w:r>
-        <w:t xml:space="preserve"> script</w:t>
-      </w:r>
-    </w:p>
-    <w:p>
-      <w:pPr>
-        <w:pStyle w:val="ListParagraph"/>
-        <w:numPr>
-          <w:ilvl w:val="1"/>
-          <w:numId w:val="1"/>
-        </w:numPr>
-      </w:pPr>
-      <w:r>
-        <w:t xml:space="preserve">Download the script from our </w:t>
-      </w:r>
-      <w:proofErr w:type="spellStart"/>
-      <w:r>
-        <w:t>GitHub</w:t>
-      </w:r>
-      <w:proofErr w:type="spellEnd"/>
-      <w:r>
-        <w:t xml:space="preserve"> and place at </w:t>
-      </w:r>
-      <w:r>
-        <w:rPr>
-          <w:rFonts w:ascii="Courier New" w:hAnsi="Courier New" w:cs="Courier New"/>
-        </w:rPr>
-        <w:t>/</w:t>
-      </w:r>
-      <w:proofErr w:type="spellStart"/>
-      <w:r>
-        <w:rPr>
-          <w:rFonts w:ascii="Courier New" w:hAnsi="Courier New" w:cs="Courier New"/>
-        </w:rPr>
-        <w:t>etc</w:t>
-      </w:r>
-      <w:proofErr w:type="spellEnd"/>
-      <w:r>
-        <w:rPr>
-          <w:rFonts w:ascii="Courier New" w:hAnsi="Courier New" w:cs="Courier New"/>
-        </w:rPr>
-        <w:t>/</w:t>
-      </w:r>
-      <w:proofErr w:type="spellStart"/>
-      <w:r>
-        <w:rPr>
-          <w:rFonts w:ascii="Courier New" w:hAnsi="Courier New" w:cs="Courier New"/>
-        </w:rPr>
-        <w:t>init.d</w:t>
-      </w:r>
-      <w:proofErr w:type="spellEnd"/>
-      <w:r>
-        <w:rPr>
-          <w:rFonts w:ascii="Courier New" w:hAnsi="Courier New" w:cs="Courier New"/>
-        </w:rPr>
-        <w:t>/</w:t>
-      </w:r>
-      <w:proofErr w:type="spellStart"/>
-      <w:r>
-        <w:rPr>
-          <w:rFonts w:ascii="Courier New" w:hAnsi="Courier New" w:cs="Courier New"/>
-        </w:rPr>
-        <w:t>basexserver</w:t>
-      </w:r>
-      <w:proofErr w:type="spellEnd"/>
-    </w:p>
-    <w:p>
-      <w:pPr>
-        <w:pStyle w:val="ListParagraph"/>
-        <w:numPr>
-          <w:ilvl w:val="1"/>
-          <w:numId w:val="1"/>
-        </w:numPr>
-      </w:pPr>
-      <w:r>
-        <w:rPr>
-          <w:rFonts w:cs="Courier New"/>
-        </w:rPr>
-        <w:t>Register as a startup script:</w:t>
-      </w:r>
-      <w:r>
-        <w:t xml:space="preserve"> </w:t>
-      </w:r>
-      <w:proofErr w:type="spellStart"/>
-      <w:r>
-        <w:rPr>
-          <w:rFonts w:ascii="Courier New" w:hAnsi="Courier New" w:cs="Courier New"/>
-        </w:rPr>
-        <w:t>sudo</w:t>
-      </w:r>
-      <w:proofErr w:type="spellEnd"/>
-      <w:r>
-        <w:rPr>
-          <w:rFonts w:ascii="Courier New" w:hAnsi="Courier New" w:cs="Courier New"/>
-        </w:rPr>
-        <w:t xml:space="preserve"> update-</w:t>
-      </w:r>
-      <w:proofErr w:type="spellStart"/>
-      <w:r>
-        <w:rPr>
-          <w:rFonts w:ascii="Courier New" w:hAnsi="Courier New" w:cs="Courier New"/>
-        </w:rPr>
-        <w:t>rc.d</w:t>
-      </w:r>
-      <w:proofErr w:type="spellEnd"/>
-      <w:r>
-        <w:rPr>
-          <w:rFonts w:ascii="Courier New" w:hAnsi="Courier New" w:cs="Courier New"/>
-        </w:rPr>
-        <w:t xml:space="preserve"> </w:t>
-      </w:r>
-      <w:proofErr w:type="spellStart"/>
-      <w:r>
-        <w:rPr>
-          <w:rFonts w:ascii="Courier New" w:hAnsi="Courier New" w:cs="Courier New"/>
-        </w:rPr>
-        <w:t>basexserver</w:t>
-      </w:r>
-      <w:proofErr w:type="spellEnd"/>
-      <w:r>
-        <w:rPr>
-          <w:rFonts w:ascii="Courier New" w:hAnsi="Courier New" w:cs="Courier New"/>
-        </w:rPr>
-        <w:t xml:space="preserve"> defaults</w:t>
-      </w:r>
-    </w:p>
-    <w:p>
-      <w:pPr>
-        <w:pStyle w:val="ListParagraph"/>
-        <w:numPr>
-          <w:ilvl w:val="0"/>
-          <w:numId w:val="1"/>
-        </w:numPr>
-      </w:pPr>
-      <w:r>
-        <w:t xml:space="preserve">Download the </w:t>
-      </w:r>
-      <w:proofErr w:type="spellStart"/>
-      <w:r>
-        <w:t>BaseX</w:t>
-      </w:r>
-      <w:proofErr w:type="spellEnd"/>
-      <w:r>
-        <w:t xml:space="preserve"> Python 3 API directly to our package folder (no install necessary): </w:t>
-      </w:r>
-      <w:proofErr w:type="spellStart"/>
-      <w:r>
-        <w:rPr>
-          <w:rFonts w:ascii="Courier New" w:hAnsi="Courier New" w:cs="Courier New"/>
-        </w:rPr>
-        <w:t>sudo</w:t>
-      </w:r>
-      <w:proofErr w:type="spellEnd"/>
-      <w:r>
-        <w:rPr>
-          <w:rFonts w:ascii="Courier New" w:hAnsi="Courier New" w:cs="Courier New"/>
-        </w:rPr>
-        <w:t xml:space="preserve"> </w:t>
-      </w:r>
-      <w:proofErr w:type="spellStart"/>
-      <w:r>
-        <w:rPr>
-          <w:rFonts w:ascii="Courier New" w:hAnsi="Courier New" w:cs="Courier New"/>
-        </w:rPr>
-        <w:t>wget</w:t>
-      </w:r>
-      <w:proofErr w:type="spellEnd"/>
-      <w:r>
-        <w:rPr>
-          <w:rFonts w:ascii="Courier New" w:hAnsi="Courier New" w:cs="Courier New"/>
-        </w:rPr>
-        <w:t xml:space="preserve"> https://raw.github.com/BaseXdb/basex-api/master/src/main/python3/BaseXClient.py --output-document=/usr/local/lib/python3.3/site-packages/BaseXClient.py</w:t>
-      </w:r>
-    </w:p>
-    <w:p>
-      <w:pPr>
-        <w:pStyle w:val="ListParagraph"/>
-        <w:numPr>
-          <w:ilvl w:val="0"/>
-          <w:numId w:val="1"/>
-        </w:numPr>
-      </w:pPr>
-      <w:r>
         <w:t xml:space="preserve">Until we implement a </w:t>
       </w:r>
       <w:proofErr w:type="spellStart"/>
@@ -2019,7 +2037,10 @@
       </w:r>
       <w:proofErr w:type="spellEnd"/>
       <w:r>
-        <w:t xml:space="preserve"> password is stored in a restricted Python module, so other modules can import the password variable. It’s better than plain hard-coding!</w:t>
+        <w:t xml:space="preserve"> password is stored in a restricted Python module, so other modules can import the password variable. It’s better than </w:t>
+      </w:r>
+      <w:r>
+        <w:t>hard-coding the password, but a temporary measure at best.</w:t>
       </w:r>
     </w:p>
     <w:p>
@@ -2125,13 +2146,47 @@
         <w:rPr>
           <w:rFonts w:ascii="Courier New" w:hAnsi="Courier New" w:cs="Courier New"/>
         </w:rPr>
+        <w:t xml:space="preserve"> /usr/local/lib/python3.3/site-packages/KintsugiSettings.py</w:t>
+      </w:r>
+    </w:p>
+    <w:p>
+      <w:pPr>
+        <w:pStyle w:val="ListParagraph"/>
+        <w:numPr>
+          <w:ilvl w:val="1"/>
+          <w:numId w:val="1"/>
+        </w:numPr>
+      </w:pPr>
+      <w:r>
+        <w:t xml:space="preserve">Restrict it so only the file owner can access it: </w:t>
+      </w:r>
+      <w:proofErr w:type="spellStart"/>
+      <w:r>
+        <w:rPr>
+          <w:rFonts w:ascii="Courier New" w:hAnsi="Courier New" w:cs="Courier New"/>
+        </w:rPr>
+        <w:t>sudo</w:t>
+      </w:r>
+      <w:proofErr w:type="spellEnd"/>
+      <w:r>
+        <w:rPr>
+          <w:rFonts w:ascii="Courier New" w:hAnsi="Courier New" w:cs="Courier New"/>
+        </w:rPr>
         <w:t xml:space="preserve"> </w:t>
       </w:r>
-      <w:r>
-        <w:rPr>
-          <w:rFonts w:ascii="Courier New" w:hAnsi="Courier New" w:cs="Courier New"/>
-        </w:rPr>
-        <w:t>/usr/local/lib/python3.3/site-packages/KintsugiSettings.py</w:t>
+      <w:proofErr w:type="spellStart"/>
+      <w:r>
+        <w:rPr>
+          <w:rFonts w:ascii="Courier New" w:hAnsi="Courier New" w:cs="Courier New"/>
+        </w:rPr>
+        <w:t>chmod</w:t>
+      </w:r>
+      <w:proofErr w:type="spellEnd"/>
+      <w:r>
+        <w:rPr>
+          <w:rFonts w:ascii="Courier New" w:hAnsi="Courier New" w:cs="Courier New"/>
+        </w:rPr>
+        <w:t xml:space="preserve"> 700 /usr/local/lib/python3.3/site-packages/KintsugiSettings.py</w:t>
       </w:r>
     </w:p>
     <w:p>
@@ -2143,35 +2198,69 @@
         </w:numPr>
       </w:pPr>
       <w:r>
-        <w:t xml:space="preserve">Restrict it so only the file owner can access it: </w:t>
-      </w:r>
-      <w:proofErr w:type="spellStart"/>
-      <w:r>
-        <w:rPr>
-          <w:rFonts w:ascii="Courier New" w:hAnsi="Courier New" w:cs="Courier New"/>
-        </w:rPr>
-        <w:t>sudo</w:t>
-      </w:r>
-      <w:proofErr w:type="spellEnd"/>
-      <w:r>
-        <w:rPr>
-          <w:rFonts w:ascii="Courier New" w:hAnsi="Courier New" w:cs="Courier New"/>
-        </w:rPr>
-        <w:t xml:space="preserve"> </w:t>
-      </w:r>
-      <w:proofErr w:type="spellStart"/>
-      <w:r>
-        <w:rPr>
-          <w:rFonts w:ascii="Courier New" w:hAnsi="Courier New" w:cs="Courier New"/>
-        </w:rPr>
-        <w:t>chmod</w:t>
-      </w:r>
-      <w:proofErr w:type="spellEnd"/>
-      <w:r>
-        <w:rPr>
-          <w:rFonts w:ascii="Courier New" w:hAnsi="Courier New" w:cs="Courier New"/>
-        </w:rPr>
-        <w:t xml:space="preserve"> 700 /usr/local/lib/python3.3/site-packages/KintsugiSettings.py</w:t>
+        <w:rPr>
+          <w:rFonts w:cs="Courier New"/>
+        </w:rPr>
+        <w:t xml:space="preserve">Edit KintsugiSettings.py and set the value of </w:t>
+      </w:r>
+      <w:r>
+        <w:rPr>
+          <w:rFonts w:ascii="Courier New" w:hAnsi="Courier New" w:cs="Courier New"/>
+        </w:rPr>
+        <w:t>BASEX_KINTSUGI_PASSWORD</w:t>
+      </w:r>
+      <w:r>
+        <w:rPr>
+          <w:rFonts w:cs="Courier New"/>
+        </w:rPr>
+        <w:t xml:space="preserve"> to the “</w:t>
+      </w:r>
+      <w:proofErr w:type="spellStart"/>
+      <w:r>
+        <w:rPr>
+          <w:rFonts w:cs="Courier New"/>
+        </w:rPr>
+        <w:t>kintsugi</w:t>
+      </w:r>
+      <w:proofErr w:type="spellEnd"/>
+      <w:r>
+        <w:rPr>
+          <w:rFonts w:cs="Courier New"/>
+        </w:rPr>
+        <w:t xml:space="preserve">” </w:t>
+      </w:r>
+      <w:proofErr w:type="spellStart"/>
+      <w:r>
+        <w:rPr>
+          <w:rFonts w:cs="Courier New"/>
+        </w:rPr>
+        <w:t>BaseX</w:t>
+      </w:r>
+      <w:proofErr w:type="spellEnd"/>
+      <w:r>
+        <w:rPr>
+          <w:rFonts w:cs="Courier New"/>
+        </w:rPr>
+        <w:t xml:space="preserve"> user’s password.</w:t>
+      </w:r>
+    </w:p>
+    <w:p>
+      <w:pPr>
+        <w:rPr>
+          <w:b/>
+        </w:rPr>
+      </w:pPr>
+      <w:r>
+        <w:rPr>
+          <w:b/>
+        </w:rPr>
+        <w:t>End</w:t>
+      </w:r>
+      <w:r>
+        <w:rPr>
+          <w:b/>
+        </w:rPr>
+        <w:t>.</w:t>
       </w:r>
       <w:bookmarkStart w:id="0" w:name="_GoBack"/>
       <w:bookmarkEnd w:id="0"/>
@@ -2826,6 +2915,18 @@
       <w:u w:val="single"/>
     </w:rPr>
   </w:style>
+  <w:style w:type="character" w:styleId="FollowedHyperlink">
+    <w:name w:val="FollowedHyperlink"/>
+    <w:basedOn w:val="DefaultParagraphFont"/>
+    <w:uiPriority w:val="99"/>
+    <w:semiHidden/>
+    <w:unhideWhenUsed/>
+    <w:rsid w:val="00AB1379"/>
+    <w:rPr>
+      <w:color w:val="954F72" w:themeColor="followedHyperlink"/>
+      <w:u w:val="single"/>
+    </w:rPr>
+  </w:style>
 </w:styles>
 </file>
 

</xml_diff>